<commit_message>
up thuc hanh bai11 stack and queue using linkedlist
</commit_message>
<xml_diff>
--- a/TaiLieuCodegym_module2/A0321I1_Trần Minh Khoa.docx
+++ b/TaiLieuCodegym_module2/A0321I1_Trần Minh Khoa.docx
@@ -312,7 +312,7 @@
                 <w:sz w:val="26"/>
                 <w:szCs w:val="26"/>
               </w:rPr>
-              <w:t>16</w:t>
+              <w:t>07</w:t>
             </w:r>
             <w:r>
               <w:rPr>
@@ -336,7 +336,7 @@
                 <w:sz w:val="26"/>
                 <w:szCs w:val="26"/>
               </w:rPr>
-              <w:t>6</w:t>
+              <w:t>7</w:t>
             </w:r>
             <w:r>
               <w:rPr>
@@ -402,7 +402,7 @@
                 <w:sz w:val="26"/>
                 <w:szCs w:val="26"/>
               </w:rPr>
-              <w:t>16</w:t>
+              <w:t>02</w:t>
             </w:r>
             <w:r>
               <w:rPr>
@@ -426,7 +426,7 @@
                 <w:sz w:val="26"/>
                 <w:szCs w:val="26"/>
               </w:rPr>
-              <w:t>6</w:t>
+              <w:t>7</w:t>
             </w:r>
             <w:r>
               <w:rPr>
@@ -500,7 +500,7 @@
                 <w:sz w:val="26"/>
                 <w:szCs w:val="26"/>
               </w:rPr>
-              <w:t>16</w:t>
+              <w:t>07</w:t>
             </w:r>
             <w:r>
               <w:rPr>
@@ -524,7 +524,7 @@
                 <w:sz w:val="26"/>
                 <w:szCs w:val="26"/>
               </w:rPr>
-              <w:t>6</w:t>
+              <w:t>7</w:t>
             </w:r>
             <w:r>
               <w:rPr>
@@ -1158,17 +1158,17 @@
                 <w:sz w:val="26"/>
                 <w:szCs w:val="26"/>
               </w:rPr>
-              <w:t xml:space="preserve">. </w:t>
-            </w:r>
-            <w:r>
-              <w:rPr>
-                <w:rFonts w:ascii="Times New Roman" w:hAnsi="Times New Roman" w:cs="Times New Roman"/>
-                <w:b/>
-                <w:w w:val="105"/>
-                <w:sz w:val="26"/>
-                <w:szCs w:val="26"/>
-              </w:rPr>
-              <w:t>Java</w:t>
+              <w:t>.</w:t>
+            </w:r>
+            <w:r>
+              <w:rPr>
+                <w:rFonts w:ascii="Times New Roman" w:hAnsi="Times New Roman" w:cs="Times New Roman"/>
+                <w:b/>
+                <w:w w:val="105"/>
+                <w:sz w:val="26"/>
+                <w:szCs w:val="26"/>
+              </w:rPr>
+              <w:t xml:space="preserve"> Inheritance</w:t>
             </w:r>
             <w:r>
               <w:rPr>
@@ -1216,7 +1216,17 @@
                 <w:sz w:val="26"/>
                 <w:szCs w:val="26"/>
               </w:rPr>
-              <w:t>Javac</w:t>
+              <w:t>Sub c</w:t>
+            </w:r>
+            <w:r>
+              <w:rPr>
+                <w:rFonts w:ascii="Times New Roman" w:hAnsi="Times New Roman" w:cs="Times New Roman"/>
+                <w:b/>
+                <w:w w:val="105"/>
+                <w:sz w:val="26"/>
+                <w:szCs w:val="26"/>
+              </w:rPr>
+              <w:t>lass</w:t>
             </w:r>
             <w:r>
               <w:rPr>
@@ -1259,7 +1269,7 @@
                 <w:sz w:val="26"/>
                 <w:szCs w:val="26"/>
               </w:rPr>
-              <w:t>JDK</w:t>
+              <w:t>Super class</w:t>
             </w:r>
             <w:r>
               <w:rPr>
@@ -1295,6 +1305,33 @@
               <w:t>4.</w:t>
             </w:r>
             <w:r>
+              <w:rPr>
+                <w:rFonts w:ascii="Times New Roman" w:hAnsi="Times New Roman" w:cs="Times New Roman"/>
+                <w:b/>
+                <w:w w:val="105"/>
+                <w:sz w:val="26"/>
+                <w:szCs w:val="26"/>
+              </w:rPr>
+              <w:t>Super</w:t>
+            </w:r>
+            <w:r>
+              <w:rPr>
+                <w:rFonts w:ascii="Times New Roman" w:hAnsi="Times New Roman" w:cs="Times New Roman"/>
+                <w:b/>
+                <w:w w:val="105"/>
+                <w:sz w:val="26"/>
+                <w:szCs w:val="26"/>
+              </w:rPr>
+              <w:t>;</w:t>
+            </w:r>
+            <w:r>
+              <w:rPr>
+                <w:rFonts w:ascii="Times New Roman" w:hAnsi="Times New Roman" w:cs="Times New Roman"/>
+                <w:b/>
+                <w:w w:val="105"/>
+                <w:sz w:val="26"/>
+                <w:szCs w:val="26"/>
+              </w:rPr>
               <w:t xml:space="preserve"> </w:t>
             </w:r>
             <w:r>
@@ -1305,7 +1342,20 @@
                 <w:sz w:val="26"/>
                 <w:szCs w:val="26"/>
               </w:rPr>
-              <w:t>JRE</w:t>
+              <w:t>5.</w:t>
+            </w:r>
+            <w:r>
+              <w:t xml:space="preserve"> </w:t>
+            </w:r>
+            <w:r>
+              <w:rPr>
+                <w:rFonts w:ascii="Times New Roman" w:hAnsi="Times New Roman" w:cs="Times New Roman"/>
+                <w:b/>
+                <w:w w:val="105"/>
+                <w:sz w:val="26"/>
+                <w:szCs w:val="26"/>
+              </w:rPr>
+              <w:t>Final</w:t>
             </w:r>
             <w:r>
               <w:rPr>
@@ -1335,7 +1385,7 @@
                 <w:sz w:val="26"/>
                 <w:szCs w:val="26"/>
               </w:rPr>
-              <w:t>5.</w:t>
+              <w:t>6.</w:t>
             </w:r>
             <w:r>
               <w:t xml:space="preserve"> </w:t>
@@ -1348,7 +1398,7 @@
                 <w:sz w:val="26"/>
                 <w:szCs w:val="26"/>
               </w:rPr>
-              <w:t>JVM</w:t>
+              <w:t>override</w:t>
             </w:r>
             <w:r>
               <w:rPr>
@@ -1378,9 +1428,36 @@
                 <w:sz w:val="26"/>
                 <w:szCs w:val="26"/>
               </w:rPr>
-              <w:t>6.</w:t>
-            </w:r>
-            <w:r>
+              <w:t>7.</w:t>
+            </w:r>
+            <w:r>
+              <w:rPr>
+                <w:rFonts w:ascii="Times New Roman" w:hAnsi="Times New Roman" w:cs="Times New Roman"/>
+                <w:b/>
+                <w:w w:val="105"/>
+                <w:sz w:val="26"/>
+                <w:szCs w:val="26"/>
+              </w:rPr>
+              <w:t>overload</w:t>
+            </w:r>
+            <w:r>
+              <w:rPr>
+                <w:rFonts w:ascii="Times New Roman" w:hAnsi="Times New Roman" w:cs="Times New Roman"/>
+                <w:b/>
+                <w:w w:val="105"/>
+                <w:sz w:val="26"/>
+                <w:szCs w:val="26"/>
+              </w:rPr>
+              <w:t>;</w:t>
+            </w:r>
+            <w:r>
+              <w:rPr>
+                <w:rFonts w:ascii="Times New Roman" w:hAnsi="Times New Roman" w:cs="Times New Roman"/>
+                <w:b/>
+                <w:w w:val="105"/>
+                <w:sz w:val="26"/>
+                <w:szCs w:val="26"/>
+              </w:rPr>
               <w:t xml:space="preserve"> </w:t>
             </w:r>
             <w:r>
@@ -1391,17 +1468,20 @@
                 <w:sz w:val="26"/>
                 <w:szCs w:val="26"/>
               </w:rPr>
-              <w:t>C</w:t>
-            </w:r>
-            <w:r>
-              <w:rPr>
-                <w:rFonts w:ascii="Times New Roman" w:hAnsi="Times New Roman" w:cs="Times New Roman"/>
-                <w:b/>
-                <w:w w:val="105"/>
-                <w:sz w:val="26"/>
-                <w:szCs w:val="26"/>
-              </w:rPr>
-              <w:t>ompile</w:t>
+              <w:t>8.</w:t>
+            </w:r>
+            <w:r>
+              <w:t xml:space="preserve"> </w:t>
+            </w:r>
+            <w:r>
+              <w:rPr>
+                <w:rFonts w:ascii="Times New Roman" w:hAnsi="Times New Roman" w:cs="Times New Roman"/>
+                <w:b/>
+                <w:w w:val="105"/>
+                <w:sz w:val="26"/>
+                <w:szCs w:val="26"/>
+              </w:rPr>
+              <w:t>Dynamic binding</w:t>
             </w:r>
             <w:r>
               <w:rPr>
@@ -1431,7 +1511,7 @@
                 <w:sz w:val="26"/>
                 <w:szCs w:val="26"/>
               </w:rPr>
-              <w:t>7.</w:t>
+              <w:t>9.</w:t>
             </w:r>
             <w:r>
               <w:t xml:space="preserve"> </w:t>
@@ -1444,17 +1524,7 @@
                 <w:sz w:val="26"/>
                 <w:szCs w:val="26"/>
               </w:rPr>
-              <w:t>runtime</w:t>
-            </w:r>
-            <w:r>
-              <w:rPr>
-                <w:rFonts w:ascii="Times New Roman" w:hAnsi="Times New Roman" w:cs="Times New Roman"/>
-                <w:b/>
-                <w:w w:val="105"/>
-                <w:sz w:val="26"/>
-                <w:szCs w:val="26"/>
-              </w:rPr>
-              <w:t>;</w:t>
+              <w:t>Static binding</w:t>
             </w:r>
             <w:r>
               <w:rPr>
@@ -1474,7 +1544,7 @@
                 <w:sz w:val="26"/>
                 <w:szCs w:val="26"/>
               </w:rPr>
-              <w:t>8.</w:t>
+              <w:t>;10.</w:t>
             </w:r>
             <w:r>
               <w:t xml:space="preserve"> </w:t>
@@ -1487,73 +1557,7 @@
                 <w:sz w:val="26"/>
                 <w:szCs w:val="26"/>
               </w:rPr>
-              <w:t>byte</w:t>
-            </w:r>
-            <w:r>
-              <w:rPr>
-                <w:rFonts w:ascii="Times New Roman" w:hAnsi="Times New Roman" w:cs="Times New Roman"/>
-                <w:b/>
-                <w:w w:val="105"/>
-                <w:sz w:val="26"/>
-                <w:szCs w:val="26"/>
-              </w:rPr>
-              <w:t>;</w:t>
-            </w:r>
-            <w:r>
-              <w:rPr>
-                <w:rFonts w:ascii="Times New Roman" w:hAnsi="Times New Roman" w:cs="Times New Roman"/>
-                <w:b/>
-                <w:w w:val="105"/>
-                <w:sz w:val="26"/>
-                <w:szCs w:val="26"/>
-              </w:rPr>
-              <w:t xml:space="preserve"> </w:t>
-            </w:r>
-            <w:r>
-              <w:rPr>
-                <w:rFonts w:ascii="Times New Roman" w:hAnsi="Times New Roman" w:cs="Times New Roman"/>
-                <w:b/>
-                <w:w w:val="105"/>
-                <w:sz w:val="26"/>
-                <w:szCs w:val="26"/>
-              </w:rPr>
-              <w:t>9.</w:t>
-            </w:r>
-            <w:r>
-              <w:t xml:space="preserve"> </w:t>
-            </w:r>
-            <w:r>
-              <w:rPr>
-                <w:rFonts w:ascii="Times New Roman" w:hAnsi="Times New Roman" w:cs="Times New Roman"/>
-                <w:b/>
-                <w:w w:val="105"/>
-                <w:sz w:val="26"/>
-                <w:szCs w:val="26"/>
-              </w:rPr>
-              <w:t>short</w:t>
-            </w:r>
-            <w:r>
-              <w:rPr>
-                <w:rFonts w:ascii="Times New Roman" w:hAnsi="Times New Roman" w:cs="Times New Roman"/>
-                <w:b/>
-                <w:w w:val="105"/>
-                <w:sz w:val="26"/>
-                <w:szCs w:val="26"/>
-              </w:rPr>
-              <w:t>;10.</w:t>
-            </w:r>
-            <w:r>
-              <w:t xml:space="preserve"> </w:t>
-            </w:r>
-            <w:r>
-              <w:rPr>
-                <w:rFonts w:ascii="Times New Roman" w:hAnsi="Times New Roman" w:cs="Times New Roman"/>
-                <w:b/>
-                <w:w w:val="105"/>
-                <w:sz w:val="26"/>
-                <w:szCs w:val="26"/>
-              </w:rPr>
-              <w:t>long</w:t>
+              <w:t>Is-a</w:t>
             </w:r>
             <w:r>
               <w:rPr>
@@ -1631,7 +1635,7 @@
                 <w:sz w:val="26"/>
                 <w:szCs w:val="26"/>
               </w:rPr>
-              <w:t>Introduction to Java</w:t>
+              <w:t>kế thừa</w:t>
             </w:r>
           </w:p>
         </w:tc>

</xml_diff>